<commit_message>
Complete a proposal of semi-project
</commit_message>
<xml_diff>
--- a/세미프로젝트 기획안_최인규.docx
+++ b/세미프로젝트 기획안_최인규.docx
@@ -109,7 +109,15 @@
           <w:spacing w:val="-10"/>
           <w:szCs w:val="20"/>
         </w:rPr>
-        <w:t xml:space="preserve"> 15</w:t>
+        <w:t xml:space="preserve"> 1</w:t>
+      </w:r>
+      <w:r>
+        <w:rPr>
+          <w:b/>
+          <w:spacing w:val="-10"/>
+          <w:szCs w:val="20"/>
+        </w:rPr>
+        <w:t>5</w:t>
       </w:r>
       <w:r>
         <w:rPr>
@@ -134,7 +142,6 @@
           <w:lang w:val="ko-KR"/>
         </w:rPr>
       </w:pPr>
-      <w:proofErr w:type="spellStart"/>
       <w:r>
         <w:rPr>
           <w:rFonts w:asciiTheme="majorHAnsi" w:eastAsiaTheme="majorHAnsi" w:hAnsiTheme="majorHAnsi" w:cs="나눔고딕" w:hint="eastAsia"/>
@@ -147,7 +154,6 @@
         </w:rPr>
         <w:t>과정명</w:t>
       </w:r>
-      <w:proofErr w:type="spellEnd"/>
       <w:r>
         <w:rPr>
           <w:rFonts w:asciiTheme="majorHAnsi" w:eastAsiaTheme="majorHAnsi" w:hAnsiTheme="majorHAnsi" w:cs="나눔고딕" w:hint="eastAsia"/>
@@ -160,7 +166,6 @@
         </w:rPr>
         <w:t xml:space="preserve">: </w:t>
       </w:r>
-      <w:proofErr w:type="spellStart"/>
       <w:r>
         <w:rPr>
           <w:rFonts w:asciiTheme="majorHAnsi" w:eastAsiaTheme="majorHAnsi" w:hAnsiTheme="majorHAnsi" w:cs="나눔고딕" w:hint="eastAsia"/>
@@ -173,7 +178,6 @@
         </w:rPr>
         <w:t>온·오프</w:t>
       </w:r>
-      <w:proofErr w:type="spellEnd"/>
       <w:r>
         <w:rPr>
           <w:rFonts w:asciiTheme="majorHAnsi" w:eastAsiaTheme="majorHAnsi" w:hAnsiTheme="majorHAnsi" w:cs="나눔고딕"/>
@@ -184,33 +188,7 @@
           <w:szCs w:val="18"/>
           <w:lang w:val="ko-KR"/>
         </w:rPr>
-        <w:t xml:space="preserve"> 연계 </w:t>
-      </w:r>
-      <w:proofErr w:type="spellStart"/>
-      <w:r>
-        <w:rPr>
-          <w:rFonts w:asciiTheme="majorHAnsi" w:eastAsiaTheme="majorHAnsi" w:hAnsiTheme="majorHAnsi" w:cs="나눔고딕"/>
-          <w:b/>
-          <w:color w:val="000000"/>
-          <w:spacing w:val="-10"/>
-          <w:kern w:val="0"/>
-          <w:szCs w:val="18"/>
-          <w:lang w:val="ko-KR"/>
-        </w:rPr>
-        <w:t>AI활용</w:t>
-      </w:r>
-      <w:proofErr w:type="spellEnd"/>
-      <w:r>
-        <w:rPr>
-          <w:rFonts w:asciiTheme="majorHAnsi" w:eastAsiaTheme="majorHAnsi" w:hAnsiTheme="majorHAnsi" w:cs="나눔고딕"/>
-          <w:b/>
-          <w:color w:val="000000"/>
-          <w:spacing w:val="-10"/>
-          <w:kern w:val="0"/>
-          <w:szCs w:val="18"/>
-          <w:lang w:val="ko-KR"/>
-        </w:rPr>
-        <w:t xml:space="preserve"> 지능형 서비스 개발</w:t>
+        <w:t xml:space="preserve"> 연계 AI활용 지능형 서비스 개발</w:t>
       </w:r>
     </w:p>
     <w:p>
@@ -264,19 +242,8 @@
                 <w:sz w:val="22"/>
                 <w:szCs w:val="20"/>
               </w:rPr>
-              <w:t xml:space="preserve">이 </w:t>
-            </w:r>
-            <w:proofErr w:type="spellStart"/>
-            <w:r>
-              <w:rPr>
-                <w:rFonts w:hint="eastAsia"/>
-                <w:spacing w:val="-10"/>
-                <w:sz w:val="22"/>
-                <w:szCs w:val="20"/>
-              </w:rPr>
-              <w:t>름</w:t>
-            </w:r>
-            <w:proofErr w:type="spellEnd"/>
+              <w:t>이 름</w:t>
+            </w:r>
           </w:p>
         </w:tc>
         <w:tc>
@@ -379,7 +346,6 @@
                 <w:szCs w:val="20"/>
               </w:rPr>
             </w:pPr>
-            <w:proofErr w:type="spellStart"/>
             <w:r>
               <w:rPr>
                 <w:rFonts w:asciiTheme="minorHAnsi" w:eastAsiaTheme="minorHAnsi" w:hAnsiTheme="minorHAnsi" w:hint="eastAsia"/>
@@ -387,7 +353,6 @@
               </w:rPr>
               <w:t>불멍</w:t>
             </w:r>
-            <w:proofErr w:type="spellEnd"/>
             <w:r>
               <w:rPr>
                 <w:rFonts w:asciiTheme="minorHAnsi" w:eastAsiaTheme="minorHAnsi" w:hAnsiTheme="minorHAnsi"/>
@@ -1049,7 +1014,6 @@
                 <w:szCs w:val="20"/>
               </w:rPr>
             </w:pPr>
-            <w:proofErr w:type="gramStart"/>
             <w:r>
               <w:rPr>
                 <w:rFonts w:asciiTheme="minorHAnsi" w:eastAsiaTheme="minorHAnsi" w:hAnsiTheme="minorHAnsi" w:cs="Calibri" w:hint="eastAsia"/>
@@ -1064,16 +1028,7 @@
                 <w:color w:val="000000"/>
                 <w:szCs w:val="20"/>
               </w:rPr>
-              <w:t>D /</w:t>
-            </w:r>
-            <w:proofErr w:type="gramEnd"/>
-            <w:r>
-              <w:rPr>
-                <w:rFonts w:asciiTheme="minorHAnsi" w:eastAsiaTheme="minorHAnsi" w:hAnsiTheme="minorHAnsi" w:cs="Calibri"/>
-                <w:color w:val="000000"/>
-                <w:szCs w:val="20"/>
-              </w:rPr>
-              <w:t xml:space="preserve"> </w:t>
+              <w:t xml:space="preserve">D / </w:t>
             </w:r>
             <w:r>
               <w:rPr>
@@ -1634,25 +1589,7 @@
                 <w:color w:val="000000"/>
                 <w:szCs w:val="20"/>
               </w:rPr>
-              <w:t xml:space="preserve">로그인 후에 </w:t>
-            </w:r>
-            <w:proofErr w:type="spellStart"/>
-            <w:r>
-              <w:rPr>
-                <w:rFonts w:asciiTheme="minorHAnsi" w:eastAsiaTheme="minorHAnsi" w:hAnsiTheme="minorHAnsi" w:cs="Calibri" w:hint="eastAsia"/>
-                <w:color w:val="000000"/>
-                <w:szCs w:val="20"/>
-              </w:rPr>
-              <w:t>새로고침을</w:t>
-            </w:r>
-            <w:proofErr w:type="spellEnd"/>
-            <w:r>
-              <w:rPr>
-                <w:rFonts w:asciiTheme="minorHAnsi" w:eastAsiaTheme="minorHAnsi" w:hAnsiTheme="minorHAnsi" w:cs="Calibri" w:hint="eastAsia"/>
-                <w:color w:val="000000"/>
-                <w:szCs w:val="20"/>
-              </w:rPr>
-              <w:t xml:space="preserve"> 할 경우,</w:t>
+              <w:t>로그인 후에 새로고침을 할 경우,</w:t>
             </w:r>
             <w:r>
               <w:rPr>
@@ -2189,7 +2126,7 @@
               <w:ind w:leftChars="0"/>
               <w:cnfStyle w:val="000000100000" w:firstRow="0" w:lastRow="0" w:firstColumn="0" w:lastColumn="0" w:oddVBand="0" w:evenVBand="0" w:oddHBand="1" w:evenHBand="0" w:firstRowFirstColumn="0" w:firstRowLastColumn="0" w:lastRowFirstColumn="0" w:lastRowLastColumn="0"/>
               <w:rPr>
-                <w:rFonts w:asciiTheme="minorHAnsi" w:eastAsiaTheme="minorHAnsi" w:hAnsiTheme="minorHAnsi" w:cs="Calibri" w:hint="eastAsia"/>
+                <w:rFonts w:asciiTheme="minorHAnsi" w:eastAsiaTheme="minorHAnsi" w:hAnsiTheme="minorHAnsi" w:cs="Calibri"/>
                 <w:color w:val="000000"/>
                 <w:szCs w:val="20"/>
               </w:rPr>

</xml_diff>

<commit_message>
Add youtube posting link
</commit_message>
<xml_diff>
--- a/세미프로젝트 기획안_최인규.docx
+++ b/세미프로젝트 기획안_최인규.docx
@@ -142,6 +142,7 @@
           <w:lang w:val="ko-KR"/>
         </w:rPr>
       </w:pPr>
+      <w:proofErr w:type="spellStart"/>
       <w:r>
         <w:rPr>
           <w:rFonts w:asciiTheme="majorHAnsi" w:eastAsiaTheme="majorHAnsi" w:hAnsiTheme="majorHAnsi" w:cs="나눔고딕" w:hint="eastAsia"/>
@@ -154,6 +155,7 @@
         </w:rPr>
         <w:t>과정명</w:t>
       </w:r>
+      <w:proofErr w:type="spellEnd"/>
       <w:r>
         <w:rPr>
           <w:rFonts w:asciiTheme="majorHAnsi" w:eastAsiaTheme="majorHAnsi" w:hAnsiTheme="majorHAnsi" w:cs="나눔고딕" w:hint="eastAsia"/>
@@ -166,6 +168,7 @@
         </w:rPr>
         <w:t xml:space="preserve">: </w:t>
       </w:r>
+      <w:proofErr w:type="spellStart"/>
       <w:r>
         <w:rPr>
           <w:rFonts w:asciiTheme="majorHAnsi" w:eastAsiaTheme="majorHAnsi" w:hAnsiTheme="majorHAnsi" w:cs="나눔고딕" w:hint="eastAsia"/>
@@ -178,6 +181,7 @@
         </w:rPr>
         <w:t>온·오프</w:t>
       </w:r>
+      <w:proofErr w:type="spellEnd"/>
       <w:r>
         <w:rPr>
           <w:rFonts w:asciiTheme="majorHAnsi" w:eastAsiaTheme="majorHAnsi" w:hAnsiTheme="majorHAnsi" w:cs="나눔고딕"/>
@@ -188,7 +192,33 @@
           <w:szCs w:val="18"/>
           <w:lang w:val="ko-KR"/>
         </w:rPr>
-        <w:t xml:space="preserve"> 연계 AI활용 지능형 서비스 개발</w:t>
+        <w:t xml:space="preserve"> 연계 </w:t>
+      </w:r>
+      <w:proofErr w:type="spellStart"/>
+      <w:r>
+        <w:rPr>
+          <w:rFonts w:asciiTheme="majorHAnsi" w:eastAsiaTheme="majorHAnsi" w:hAnsiTheme="majorHAnsi" w:cs="나눔고딕"/>
+          <w:b/>
+          <w:color w:val="000000"/>
+          <w:spacing w:val="-10"/>
+          <w:kern w:val="0"/>
+          <w:szCs w:val="18"/>
+          <w:lang w:val="ko-KR"/>
+        </w:rPr>
+        <w:t>AI활용</w:t>
+      </w:r>
+      <w:proofErr w:type="spellEnd"/>
+      <w:r>
+        <w:rPr>
+          <w:rFonts w:asciiTheme="majorHAnsi" w:eastAsiaTheme="majorHAnsi" w:hAnsiTheme="majorHAnsi" w:cs="나눔고딕"/>
+          <w:b/>
+          <w:color w:val="000000"/>
+          <w:spacing w:val="-10"/>
+          <w:kern w:val="0"/>
+          <w:szCs w:val="18"/>
+          <w:lang w:val="ko-KR"/>
+        </w:rPr>
+        <w:t xml:space="preserve"> 지능형 서비스 개발</w:t>
       </w:r>
     </w:p>
     <w:p>
@@ -242,8 +272,19 @@
                 <w:sz w:val="22"/>
                 <w:szCs w:val="20"/>
               </w:rPr>
-              <w:t>이 름</w:t>
-            </w:r>
+              <w:t xml:space="preserve">이 </w:t>
+            </w:r>
+            <w:proofErr w:type="spellStart"/>
+            <w:r>
+              <w:rPr>
+                <w:rFonts w:hint="eastAsia"/>
+                <w:spacing w:val="-10"/>
+                <w:sz w:val="22"/>
+                <w:szCs w:val="20"/>
+              </w:rPr>
+              <w:t>름</w:t>
+            </w:r>
+            <w:proofErr w:type="spellEnd"/>
           </w:p>
         </w:tc>
         <w:tc>
@@ -346,6 +387,7 @@
                 <w:szCs w:val="20"/>
               </w:rPr>
             </w:pPr>
+            <w:proofErr w:type="spellStart"/>
             <w:r>
               <w:rPr>
                 <w:rFonts w:asciiTheme="minorHAnsi" w:eastAsiaTheme="minorHAnsi" w:hAnsiTheme="minorHAnsi" w:hint="eastAsia"/>
@@ -353,6 +395,7 @@
               </w:rPr>
               <w:t>불멍</w:t>
             </w:r>
+            <w:proofErr w:type="spellEnd"/>
             <w:r>
               <w:rPr>
                 <w:rFonts w:asciiTheme="minorHAnsi" w:eastAsiaTheme="minorHAnsi" w:hAnsiTheme="minorHAnsi"/>
@@ -481,6 +524,7 @@
               <w:cnfStyle w:val="000000000000" w:firstRow="0" w:lastRow="0" w:firstColumn="0" w:lastColumn="0" w:oddVBand="0" w:evenVBand="0" w:oddHBand="0" w:evenHBand="0" w:firstRowFirstColumn="0" w:firstRowLastColumn="0" w:lastRowFirstColumn="0" w:lastRowLastColumn="0"/>
               <w:rPr>
                 <w:rFonts w:asciiTheme="minorHAnsi" w:eastAsiaTheme="minorHAnsi" w:hAnsiTheme="minorHAnsi"/>
+                <w:color w:val="000000"/>
                 <w:szCs w:val="20"/>
               </w:rPr>
             </w:pPr>
@@ -501,6 +545,44 @@
               <w:br/>
               <w:t>캠핑 용품을 판매하는 웹 사이트 제작</w:t>
             </w:r>
+          </w:p>
+          <w:p>
+            <w:pPr>
+              <w:widowControl/>
+              <w:wordWrap/>
+              <w:autoSpaceDE/>
+              <w:autoSpaceDN/>
+              <w:jc w:val="center"/>
+              <w:cnfStyle w:val="000000000000" w:firstRow="0" w:lastRow="0" w:firstColumn="0" w:lastColumn="0" w:oddVBand="0" w:evenVBand="0" w:oddHBand="0" w:evenHBand="0" w:firstRowFirstColumn="0" w:firstRowLastColumn="0" w:lastRowFirstColumn="0" w:lastRowLastColumn="0"/>
+              <w:rPr>
+                <w:rFonts w:asciiTheme="minorHAnsi" w:eastAsiaTheme="minorHAnsi" w:hAnsiTheme="minorHAnsi"/>
+                <w:szCs w:val="20"/>
+              </w:rPr>
+            </w:pPr>
+          </w:p>
+          <w:p>
+            <w:pPr>
+              <w:widowControl/>
+              <w:wordWrap/>
+              <w:autoSpaceDE/>
+              <w:autoSpaceDN/>
+              <w:jc w:val="center"/>
+              <w:cnfStyle w:val="000000000000" w:firstRow="0" w:lastRow="0" w:firstColumn="0" w:lastColumn="0" w:oddVBand="0" w:evenVBand="0" w:oddHBand="0" w:evenHBand="0" w:firstRowFirstColumn="0" w:firstRowLastColumn="0" w:lastRowFirstColumn="0" w:lastRowLastColumn="0"/>
+              <w:rPr>
+                <w:rFonts w:asciiTheme="minorHAnsi" w:eastAsiaTheme="minorHAnsi" w:hAnsiTheme="minorHAnsi" w:hint="eastAsia"/>
+                <w:szCs w:val="20"/>
+              </w:rPr>
+            </w:pPr>
+            <w:hyperlink r:id="rId7" w:history="1">
+              <w:r>
+                <w:rPr>
+                  <w:rStyle w:val="a8"/>
+                  <w:rFonts w:asciiTheme="minorHAnsi" w:eastAsiaTheme="minorHAnsi" w:hAnsiTheme="minorHAnsi"/>
+                  <w:szCs w:val="20"/>
+                </w:rPr>
+                <w:t>https://www.youtube.com/watch?v=B9JPBN6o4SE</w:t>
+              </w:r>
+            </w:hyperlink>
           </w:p>
         </w:tc>
       </w:tr>
@@ -1014,6 +1096,7 @@
                 <w:szCs w:val="20"/>
               </w:rPr>
             </w:pPr>
+            <w:proofErr w:type="gramStart"/>
             <w:r>
               <w:rPr>
                 <w:rFonts w:asciiTheme="minorHAnsi" w:eastAsiaTheme="minorHAnsi" w:hAnsiTheme="minorHAnsi" w:cs="Calibri" w:hint="eastAsia"/>
@@ -1028,7 +1111,16 @@
                 <w:color w:val="000000"/>
                 <w:szCs w:val="20"/>
               </w:rPr>
-              <w:t xml:space="preserve">D / </w:t>
+              <w:t>D /</w:t>
+            </w:r>
+            <w:proofErr w:type="gramEnd"/>
+            <w:r>
+              <w:rPr>
+                <w:rFonts w:asciiTheme="minorHAnsi" w:eastAsiaTheme="minorHAnsi" w:hAnsiTheme="minorHAnsi" w:cs="Calibri"/>
+                <w:color w:val="000000"/>
+                <w:szCs w:val="20"/>
+              </w:rPr>
+              <w:t xml:space="preserve"> </w:t>
             </w:r>
             <w:r>
               <w:rPr>
@@ -1589,7 +1681,25 @@
                 <w:color w:val="000000"/>
                 <w:szCs w:val="20"/>
               </w:rPr>
-              <w:t>로그인 후에 새로고침을 할 경우,</w:t>
+              <w:t xml:space="preserve">로그인 후에 </w:t>
+            </w:r>
+            <w:proofErr w:type="spellStart"/>
+            <w:r>
+              <w:rPr>
+                <w:rFonts w:asciiTheme="minorHAnsi" w:eastAsiaTheme="minorHAnsi" w:hAnsiTheme="minorHAnsi" w:cs="Calibri" w:hint="eastAsia"/>
+                <w:color w:val="000000"/>
+                <w:szCs w:val="20"/>
+              </w:rPr>
+              <w:t>새로고침을</w:t>
+            </w:r>
+            <w:proofErr w:type="spellEnd"/>
+            <w:r>
+              <w:rPr>
+                <w:rFonts w:asciiTheme="minorHAnsi" w:eastAsiaTheme="minorHAnsi" w:hAnsiTheme="minorHAnsi" w:cs="Calibri" w:hint="eastAsia"/>
+                <w:color w:val="000000"/>
+                <w:szCs w:val="20"/>
+              </w:rPr>
+              <w:t xml:space="preserve"> 할 경우,</w:t>
             </w:r>
             <w:r>
               <w:rPr>
@@ -2209,9 +2319,9 @@
     </w:tbl>
     <w:p/>
     <w:sectPr>
-      <w:headerReference w:type="default" r:id="rId7"/>
-      <w:footerReference w:type="default" r:id="rId8"/>
-      <w:footerReference w:type="first" r:id="rId9"/>
+      <w:headerReference w:type="default" r:id="rId8"/>
+      <w:footerReference w:type="default" r:id="rId9"/>
+      <w:footerReference w:type="first" r:id="rId10"/>
       <w:pgSz w:w="11906" w:h="16838"/>
       <w:pgMar w:top="1418" w:right="1304" w:bottom="1191" w:left="1304" w:header="737" w:footer="510" w:gutter="0"/>
       <w:pgNumType w:fmt="numberInDash" w:start="1"/>
@@ -3131,6 +3241,29 @@
       <w:szCs w:val="24"/>
     </w:rPr>
   </w:style>
+  <w:style w:type="character" w:styleId="a8">
+    <w:name w:val="Hyperlink"/>
+    <w:basedOn w:val="a0"/>
+    <w:uiPriority w:val="99"/>
+    <w:unhideWhenUsed/>
+    <w:rsid w:val="006C4C9A"/>
+    <w:rPr>
+      <w:color w:val="0563C1" w:themeColor="hyperlink"/>
+      <w:u w:val="single"/>
+    </w:rPr>
+  </w:style>
+  <w:style w:type="character" w:styleId="a9">
+    <w:name w:val="Unresolved Mention"/>
+    <w:basedOn w:val="a0"/>
+    <w:uiPriority w:val="99"/>
+    <w:semiHidden/>
+    <w:unhideWhenUsed/>
+    <w:rsid w:val="006C4C9A"/>
+    <w:rPr>
+      <w:color w:val="605E5C"/>
+      <w:shd w:val="clear" w:color="auto" w:fill="E1DFDD"/>
+    </w:rPr>
+  </w:style>
 </w:styles>
 </file>
 

</xml_diff>